<commit_message>
Wording and visual aid changes.
</commit_message>
<xml_diff>
--- a/Frittering.docx
+++ b/Frittering.docx
@@ -30,7 +30,7 @@
         <w:t>.</w:t>
       </w:r>
       <w:r>
-        <w:t>2</w:t>
+        <w:t>3</w:t>
       </w:r>
     </w:p>
     <w:p>
@@ -39,7 +39,15 @@
         <w:jc w:val="center"/>
       </w:pPr>
       <w:r>
-        <w:t>The table top rule set</w:t>
+        <w:t xml:space="preserve">The </w:t>
+      </w:r>
+      <w:proofErr w:type="gramStart"/>
+      <w:r>
+        <w:t>table top</w:t>
+      </w:r>
+      <w:proofErr w:type="gramEnd"/>
+      <w:r>
+        <w:t xml:space="preserve"> rule set</w:t>
       </w:r>
     </w:p>
     <w:p>
@@ -67,138 +75,26 @@
         <w:ind w:firstLine="720"/>
       </w:pPr>
       <w:r>
-        <w:t xml:space="preserve">Due to the early nature of the game there are a ton of “rough edges” that may hinder enjoyment. Ultimately this is a tabletop RPG, which means that it is only as fun as your game master can make it. </w:t>
-      </w:r>
-    </w:p>
-    <w:p>
-      <w:r>
-        <w:t>The three classes include:</w:t>
-      </w:r>
-    </w:p>
-    <w:p>
-      <w:pPr>
-        <w:ind w:left="720"/>
-      </w:pPr>
-      <w:r>
-        <w:rPr>
-          <w:u w:val="single"/>
-        </w:rPr>
-        <w:t>Warrior</w:t>
-      </w:r>
-      <w:r>
-        <w:t xml:space="preserve"> can attack anything within 1 tile. When rolling half the maximum roll or higher the attack also counts as a push. Has a base armor class of 4. </w:t>
-      </w:r>
-    </w:p>
-    <w:p>
-      <w:pPr>
-        <w:ind w:left="720" w:firstLine="720"/>
-      </w:pPr>
-      <w:r>
-        <w:t>At level 2 armor class increases to 6.</w:t>
-      </w:r>
-    </w:p>
-    <w:p>
-      <w:pPr>
-        <w:ind w:left="720" w:firstLine="720"/>
-      </w:pPr>
-      <w:r>
-        <w:t>At level 3 armor class increases to 9.</w:t>
-      </w:r>
-    </w:p>
-    <w:p>
-      <w:pPr>
-        <w:ind w:left="720"/>
         <w:rPr>
           <w:b/>
+          <w:bCs/>
         </w:rPr>
-      </w:pPr>
-      <w:r>
-        <w:rPr>
-          <w:u w:val="single"/>
-        </w:rPr>
-        <w:t>Wizard</w:t>
-      </w:r>
-      <w:r>
-        <w:t xml:space="preserve"> can attack anything within 4 tiles. Disadvantage on attacks within 1 tile. Wizard uses electricity to attack, thusly they can roll d4’s equal to their level to dictate the range of their chain attack. For ex. I hit a foe within range, and as a level 2 wizard I roll 2d4 and count the tiles from that roll to decide the range on the next hit. If you can reach another character, you would subtract 1d4 from your next roll, then roll again. </w:t>
-      </w:r>
-      <w:r>
-        <w:rPr>
-          <w:b/>
-        </w:rPr>
-        <w:t>You</w:t>
+        <w:t>DISCLAIMER:</w:t>
       </w:r>
       <w:r>
         <w:t xml:space="preserve"> </w:t>
       </w:r>
       <w:r>
-        <w:rPr>
-          <w:b/>
-        </w:rPr>
-        <w:t>may not</w:t>
-      </w:r>
-      <w:r>
-        <w:t xml:space="preserve"> </w:t>
-      </w:r>
-      <w:r>
-        <w:rPr>
-          <w:b/>
-        </w:rPr>
-        <w:t xml:space="preserve">hit multiple characters with a single roll. </w:t>
-      </w:r>
-      <w:r>
-        <w:t>Has a base armor class of 2.</w:t>
-      </w:r>
-    </w:p>
-    <w:p>
-      <w:pPr>
-        <w:ind w:left="720" w:firstLine="720"/>
-      </w:pPr>
-      <w:r>
-        <w:t>At level 2 armor class increases to 4.</w:t>
-      </w:r>
-    </w:p>
-    <w:p>
-      <w:pPr>
-        <w:ind w:left="720" w:firstLine="720"/>
-      </w:pPr>
-      <w:r>
-        <w:t>At level 3 armor class increases to 6.</w:t>
-      </w:r>
-    </w:p>
-    <w:p>
-      <w:pPr>
-        <w:ind w:left="720"/>
-      </w:pPr>
-      <w:r>
-        <w:rPr>
-          <w:u w:val="single"/>
-        </w:rPr>
-        <w:t>Ranger</w:t>
-      </w:r>
-      <w:r>
-        <w:t xml:space="preserve"> can attack anything within 6 tiles. Disadvantage on attacks within 2 tiles. On hit the foe must roll a 4 or higher or become entangled. Has a base armor class of 3.</w:t>
-      </w:r>
-    </w:p>
-    <w:p>
-      <w:pPr>
-        <w:ind w:left="720" w:firstLine="720"/>
-      </w:pPr>
-      <w:r>
-        <w:t>At level 2 armor class increases to 5.</w:t>
-      </w:r>
-    </w:p>
-    <w:p>
-      <w:pPr>
-        <w:ind w:left="720" w:firstLine="720"/>
-      </w:pPr>
-      <w:r>
-        <w:t>At level 3 armor class increases to 7.</w:t>
-      </w:r>
-    </w:p>
-    <w:p/>
-    <w:p>
-      <w:r>
-        <w:br w:type="page" w:clear="all"/>
+        <w:t xml:space="preserve">Due to the early nature of the </w:t>
+      </w:r>
+      <w:r>
+        <w:t>game,</w:t>
+      </w:r>
+      <w:r>
+        <w:t xml:space="preserve"> there are a ton of “rough edges” that may hinder enjoyment. Ultimately this is a tabletop RPG, which means that it is only as fun as your game master can make it. </w:t>
+      </w:r>
+      <w:r>
+        <w:t>As the game master you will be improving a ton, until the game has reached a more finished state.</w:t>
       </w:r>
     </w:p>
     <w:p>
@@ -207,7 +103,6 @@
         <w:jc w:val="center"/>
       </w:pPr>
       <w:r>
-        <w:lastRenderedPageBreak/>
         <w:t>Playing the game</w:t>
       </w:r>
     </w:p>
@@ -306,7 +201,15 @@
               <w:jc w:val="both"/>
             </w:pPr>
             <w:r>
-              <w:t xml:space="preserve">Roll a d6 equal to the level of the attack you’re using. For ex. If you are attacking as a level 3 wizard you </w:t>
+              <w:t xml:space="preserve">Roll a d6 equal to the level of the attack you’re using. For ex. If you are attacking as a level 3 </w:t>
+            </w:r>
+            <w:proofErr w:type="gramStart"/>
+            <w:r>
+              <w:t>wizard</w:t>
+            </w:r>
+            <w:proofErr w:type="gramEnd"/>
+            <w:r>
+              <w:t xml:space="preserve"> you </w:t>
             </w:r>
             <w:r>
               <w:t>would</w:t>
@@ -325,7 +228,15 @@
               <w:jc w:val="both"/>
             </w:pPr>
             <w:r>
-              <w:t xml:space="preserve">If your accumulative roll is higher than the target’s armor class it will deal 1 damage. </w:t>
+              <w:t xml:space="preserve">If your accumulative roll is higher than the target’s armor </w:t>
+            </w:r>
+            <w:proofErr w:type="gramStart"/>
+            <w:r>
+              <w:t>class</w:t>
+            </w:r>
+            <w:proofErr w:type="gramEnd"/>
+            <w:r>
+              <w:t xml:space="preserve"> it will deal 1 damage. </w:t>
             </w:r>
           </w:p>
           <w:p>
@@ -346,8 +257,13 @@
             <w:r>
               <w:t xml:space="preserve"> deal an additional 1 </w:t>
             </w:r>
+            <w:proofErr w:type="gramStart"/>
             <w:r>
-              <w:t>assuming that your roll still beats the opponents armor class.</w:t>
+              <w:t>assuming that</w:t>
+            </w:r>
+            <w:proofErr w:type="gramEnd"/>
+            <w:r>
+              <w:t xml:space="preserve"> your roll still beats the opponents armor class.</w:t>
             </w:r>
           </w:p>
         </w:tc>
@@ -486,6 +402,7 @@
         <w:ind w:firstLine="720"/>
       </w:pPr>
       <w:r>
+        <w:lastRenderedPageBreak/>
         <w:t xml:space="preserve">Every character has 3 health. When you are hit you lose 1 health. If you reach 0 </w:t>
       </w:r>
       <w:r>
@@ -529,6 +446,182 @@
       <w:r>
         <w:t xml:space="preserve"> pay 20 to heal, or to return to life. </w:t>
       </w:r>
+    </w:p>
+    <w:p>
+      <w:r>
+        <w:t xml:space="preserve">There are three classes a player may choose </w:t>
+      </w:r>
+      <w:proofErr w:type="gramStart"/>
+      <w:r>
+        <w:t>from,</w:t>
+      </w:r>
+      <w:proofErr w:type="gramEnd"/>
+      <w:r>
+        <w:t xml:space="preserve"> t</w:t>
+      </w:r>
+      <w:r>
+        <w:t>he three classes include:</w:t>
+      </w:r>
+    </w:p>
+    <w:p>
+      <w:pPr>
+        <w:ind w:left="720"/>
+      </w:pPr>
+      <w:proofErr w:type="gramStart"/>
+      <w:r>
+        <w:rPr>
+          <w:b/>
+          <w:bCs/>
+          <w:u w:val="single"/>
+        </w:rPr>
+        <w:t>Warrior</w:t>
+      </w:r>
+      <w:proofErr w:type="gramEnd"/>
+      <w:r>
+        <w:t xml:space="preserve"> can attack anything within 1 tile. When rolling half the maximum roll or higher the attack also counts as a push. Has a base armor class of 4. </w:t>
+      </w:r>
+    </w:p>
+    <w:p>
+      <w:pPr>
+        <w:ind w:left="720" w:firstLine="720"/>
+      </w:pPr>
+      <w:r>
+        <w:t>At level 2 armor class increases to 6.</w:t>
+      </w:r>
+    </w:p>
+    <w:p>
+      <w:pPr>
+        <w:ind w:left="720" w:firstLine="720"/>
+      </w:pPr>
+      <w:r>
+        <w:t>At level 3 armor class increases to 9.</w:t>
+      </w:r>
+    </w:p>
+    <w:p>
+      <w:pPr>
+        <w:ind w:left="720"/>
+        <w:rPr>
+          <w:b/>
+        </w:rPr>
+      </w:pPr>
+      <w:proofErr w:type="gramStart"/>
+      <w:r>
+        <w:rPr>
+          <w:b/>
+          <w:bCs/>
+          <w:u w:val="single"/>
+        </w:rPr>
+        <w:t>Wizard</w:t>
+      </w:r>
+      <w:proofErr w:type="gramEnd"/>
+      <w:r>
+        <w:t xml:space="preserve"> can attack anything within 4 tiles. Disadvantage on attacks within 1 tile. Wizard uses electricity to attack, </w:t>
+      </w:r>
+      <w:proofErr w:type="gramStart"/>
+      <w:r>
+        <w:t>thusly</w:t>
+      </w:r>
+      <w:proofErr w:type="gramEnd"/>
+      <w:r>
+        <w:t xml:space="preserve"> they can roll d4’s equal to their level to dictate the range of their chain attack. For ex. I hit a foe within range, and as a level 2 wizard I roll 2d4 and count the tiles from that roll to decide the range on the next hit. If you can reach another character, you would subtract 1d4 from your next roll, then roll again. </w:t>
+      </w:r>
+      <w:r>
+        <w:rPr>
+          <w:b/>
+        </w:rPr>
+        <w:t>You</w:t>
+      </w:r>
+      <w:r>
+        <w:t xml:space="preserve"> </w:t>
+      </w:r>
+      <w:r>
+        <w:rPr>
+          <w:b/>
+        </w:rPr>
+        <w:t>may not</w:t>
+      </w:r>
+      <w:r>
+        <w:t xml:space="preserve"> </w:t>
+      </w:r>
+      <w:r>
+        <w:rPr>
+          <w:b/>
+        </w:rPr>
+        <w:t xml:space="preserve">hit multiple characters with a single roll. </w:t>
+      </w:r>
+      <w:r>
+        <w:t>Has a base armor class of 2.</w:t>
+      </w:r>
+    </w:p>
+    <w:p>
+      <w:pPr>
+        <w:ind w:left="720" w:firstLine="720"/>
+      </w:pPr>
+      <w:r>
+        <w:t>At level 2 armor class increases to 4.</w:t>
+      </w:r>
+    </w:p>
+    <w:p>
+      <w:pPr>
+        <w:ind w:left="720" w:firstLine="720"/>
+      </w:pPr>
+      <w:r>
+        <w:t>At level 3 armor class increases to 6.</w:t>
+      </w:r>
+    </w:p>
+    <w:p>
+      <w:pPr>
+        <w:ind w:left="720"/>
+      </w:pPr>
+      <w:r>
+        <w:rPr>
+          <w:b/>
+          <w:bCs/>
+          <w:u w:val="single"/>
+        </w:rPr>
+        <w:t>Ranger</w:t>
+      </w:r>
+      <w:r>
+        <w:t xml:space="preserve"> can attack anything within 6 tiles. Disadvantage on attacks within 2 tiles. On hit the foe must roll a 4 or higher or become entangled. Has a base armor class of 3.</w:t>
+      </w:r>
+    </w:p>
+    <w:p>
+      <w:pPr>
+        <w:ind w:left="720" w:firstLine="720"/>
+      </w:pPr>
+      <w:r>
+        <w:t>At level 2 armor class increases to 5.</w:t>
+      </w:r>
+    </w:p>
+    <w:p>
+      <w:pPr>
+        <w:ind w:left="720" w:firstLine="720"/>
+      </w:pPr>
+      <w:r>
+        <w:t>At level 3 armor class increases to 7.</w:t>
+      </w:r>
+    </w:p>
+    <w:p>
+      <w:pPr>
+        <w:ind w:firstLine="720"/>
+      </w:pPr>
+      <w:r>
+        <w:rPr>
+          <w:b/>
+        </w:rPr>
+        <w:t>Levels</w:t>
+      </w:r>
+      <w:r>
+        <w:t xml:space="preserve"> are achieved either by selecting a class at the beginning of a game, or by choosing to pay to increase your level. You may pay 50 points to become level 1 in another class. To level up any class from 1 to 2 you must pay 100 points. To level up to level 3 in any class you must pay 250 points.</w:t>
+      </w:r>
+      <w:r>
+        <w:t xml:space="preserve"> If you choose to multi-class your armor class is the highest available armor class to your character. Your attacks are whichever class attack you wish to use in the moment, with the advantages and disadvantages that come with that class. You may not use multiple classes to attack in a single action, but you may attack with multiple classes per turn.</w:t>
+      </w:r>
+    </w:p>
+    <w:p>
+      <w:pPr>
+        <w:ind w:firstLine="720"/>
+      </w:pPr>
     </w:p>
     <w:p>
       <w:pPr>
@@ -555,7 +648,29 @@
         <w:t>Disadvantage</w:t>
       </w:r>
       <w:r>
-        <w:t xml:space="preserve"> is an addition to your roll when attacking. An enemy within disadvantage range has 2 + tiles in range to their armor class.</w:t>
+        <w:t xml:space="preserve"> is an addition to your roll when attacking. An enemy within disadvantage range has </w:t>
+      </w:r>
+      <w:r>
+        <w:t>+</w:t>
+      </w:r>
+      <w:r>
+        <w:t xml:space="preserve">2 </w:t>
+      </w:r>
+      <w:r>
+        <w:t>*</w:t>
+      </w:r>
+      <w:r>
+        <w:t xml:space="preserve"> </w:t>
+      </w:r>
+      <w:r>
+        <w:rPr>
+          <w:i/>
+          <w:iCs/>
+        </w:rPr>
+        <w:t>tiles in range</w:t>
+      </w:r>
+      <w:r>
+        <w:t xml:space="preserve"> to their armor class.</w:t>
       </w:r>
       <w:r>
         <w:t xml:space="preserve"> Below is an example of how this would be illustrated with a disadvantage range of </w:t>
@@ -571,6 +686,7 @@
       <w:tblPr>
         <w:tblStyle w:val="TableGrid"/>
         <w:tblW w:w="0" w:type="auto"/>
+        <w:tblInd w:w="3625" w:type="dxa"/>
         <w:tblLook w:val="04A0" w:firstRow="1" w:lastRow="0" w:firstColumn="1" w:lastColumn="0" w:noHBand="0" w:noVBand="1"/>
       </w:tblPr>
       <w:tblGrid>
@@ -588,7 +704,18 @@
             <w:shd w:val="clear" w:color="auto" w:fill="FF0000"/>
           </w:tcPr>
           <w:p>
+            <w:pPr>
+              <w:jc w:val="center"/>
+              <w:rPr>
+                <w:b/>
+                <w:bCs/>
+              </w:rPr>
+            </w:pPr>
             <w:r>
+              <w:rPr>
+                <w:b/>
+                <w:bCs/>
+              </w:rPr>
               <w:t>+2</w:t>
             </w:r>
           </w:p>
@@ -599,7 +726,18 @@
             <w:shd w:val="clear" w:color="auto" w:fill="FF0000"/>
           </w:tcPr>
           <w:p>
+            <w:pPr>
+              <w:jc w:val="center"/>
+              <w:rPr>
+                <w:b/>
+                <w:bCs/>
+              </w:rPr>
+            </w:pPr>
             <w:r>
+              <w:rPr>
+                <w:b/>
+                <w:bCs/>
+              </w:rPr>
               <w:t>+2</w:t>
             </w:r>
           </w:p>
@@ -610,7 +748,18 @@
             <w:shd w:val="clear" w:color="auto" w:fill="FF0000"/>
           </w:tcPr>
           <w:p>
+            <w:pPr>
+              <w:jc w:val="center"/>
+              <w:rPr>
+                <w:b/>
+                <w:bCs/>
+              </w:rPr>
+            </w:pPr>
             <w:r>
+              <w:rPr>
+                <w:b/>
+                <w:bCs/>
+              </w:rPr>
               <w:t>+2</w:t>
             </w:r>
           </w:p>
@@ -626,7 +775,18 @@
             <w:shd w:val="clear" w:color="auto" w:fill="FF0000"/>
           </w:tcPr>
           <w:p>
+            <w:pPr>
+              <w:jc w:val="center"/>
+              <w:rPr>
+                <w:b/>
+                <w:bCs/>
+              </w:rPr>
+            </w:pPr>
             <w:r>
+              <w:rPr>
+                <w:b/>
+                <w:bCs/>
+              </w:rPr>
               <w:t>+2</w:t>
             </w:r>
           </w:p>
@@ -637,7 +797,18 @@
             <w:shd w:val="clear" w:color="auto" w:fill="auto"/>
           </w:tcPr>
           <w:p>
+            <w:pPr>
+              <w:jc w:val="center"/>
+              <w:rPr>
+                <w:b/>
+                <w:bCs/>
+              </w:rPr>
+            </w:pPr>
             <w:r>
+              <w:rPr>
+                <w:b/>
+                <w:bCs/>
+              </w:rPr>
               <w:t>You</w:t>
             </w:r>
           </w:p>
@@ -648,7 +819,18 @@
             <w:shd w:val="clear" w:color="auto" w:fill="FF0000"/>
           </w:tcPr>
           <w:p>
+            <w:pPr>
+              <w:jc w:val="center"/>
+              <w:rPr>
+                <w:b/>
+                <w:bCs/>
+              </w:rPr>
+            </w:pPr>
             <w:r>
+              <w:rPr>
+                <w:b/>
+                <w:bCs/>
+              </w:rPr>
               <w:t>+2</w:t>
             </w:r>
           </w:p>
@@ -664,7 +846,18 @@
             <w:shd w:val="clear" w:color="auto" w:fill="FF0000"/>
           </w:tcPr>
           <w:p>
+            <w:pPr>
+              <w:jc w:val="center"/>
+              <w:rPr>
+                <w:b/>
+                <w:bCs/>
+              </w:rPr>
+            </w:pPr>
             <w:r>
+              <w:rPr>
+                <w:b/>
+                <w:bCs/>
+              </w:rPr>
               <w:t>+2</w:t>
             </w:r>
           </w:p>
@@ -675,7 +868,18 @@
             <w:shd w:val="clear" w:color="auto" w:fill="FF0000"/>
           </w:tcPr>
           <w:p>
+            <w:pPr>
+              <w:jc w:val="center"/>
+              <w:rPr>
+                <w:b/>
+                <w:bCs/>
+              </w:rPr>
+            </w:pPr>
             <w:r>
+              <w:rPr>
+                <w:b/>
+                <w:bCs/>
+              </w:rPr>
               <w:t>+2</w:t>
             </w:r>
           </w:p>
@@ -686,7 +890,18 @@
             <w:shd w:val="clear" w:color="auto" w:fill="FF0000"/>
           </w:tcPr>
           <w:p>
+            <w:pPr>
+              <w:jc w:val="center"/>
+              <w:rPr>
+                <w:b/>
+                <w:bCs/>
+              </w:rPr>
+            </w:pPr>
             <w:r>
+              <w:rPr>
+                <w:b/>
+                <w:bCs/>
+              </w:rPr>
               <w:t>+2</w:t>
             </w:r>
           </w:p>
@@ -696,13 +911,20 @@
     <w:p>
       <w:r>
         <w:tab/>
-        <w:t>And below an example of disadvantage range of 2.</w:t>
+        <w:t xml:space="preserve">And below </w:t>
+      </w:r>
+      <w:r>
+        <w:t>is an</w:t>
+      </w:r>
+      <w:r>
+        <w:t xml:space="preserve"> example of disadvantage range of 2.</w:t>
       </w:r>
     </w:p>
     <w:tbl>
       <w:tblPr>
         <w:tblStyle w:val="BorderedLined-Accent6"/>
         <w:tblW w:w="0" w:type="auto"/>
+        <w:tblInd w:w="2995" w:type="dxa"/>
         <w:tblLook w:val="07E0" w:firstRow="1" w:lastRow="1" w:firstColumn="1" w:lastColumn="1" w:noHBand="1" w:noVBand="1"/>
       </w:tblPr>
       <w:tblGrid>
@@ -727,12 +949,20 @@
             <w:pPr>
               <w:jc w:val="center"/>
               <w:rPr>
+                <w:rFonts w:asciiTheme="minorHAnsi" w:hAnsiTheme="minorHAnsi"/>
+                <w:b/>
+                <w:bCs/>
                 <w:color w:val="auto"/>
+                <w:sz w:val="20"/>
               </w:rPr>
             </w:pPr>
             <w:r>
               <w:rPr>
+                <w:rFonts w:asciiTheme="minorHAnsi" w:hAnsiTheme="minorHAnsi"/>
+                <w:b/>
+                <w:bCs/>
                 <w:color w:val="auto"/>
+                <w:sz w:val="20"/>
               </w:rPr>
               <w:t>+2</w:t>
             </w:r>
@@ -748,12 +978,20 @@
               <w:jc w:val="center"/>
               <w:cnfStyle w:val="100000000000" w:firstRow="1" w:lastRow="0" w:firstColumn="0" w:lastColumn="0" w:oddVBand="0" w:evenVBand="0" w:oddHBand="0" w:evenHBand="0" w:firstRowFirstColumn="0" w:firstRowLastColumn="0" w:lastRowFirstColumn="0" w:lastRowLastColumn="0"/>
               <w:rPr>
+                <w:rFonts w:asciiTheme="minorHAnsi" w:hAnsiTheme="minorHAnsi"/>
+                <w:b/>
+                <w:bCs/>
                 <w:color w:val="auto"/>
+                <w:sz w:val="20"/>
               </w:rPr>
             </w:pPr>
             <w:r>
               <w:rPr>
+                <w:rFonts w:asciiTheme="minorHAnsi" w:hAnsiTheme="minorHAnsi"/>
+                <w:b/>
+                <w:bCs/>
                 <w:color w:val="auto"/>
+                <w:sz w:val="20"/>
               </w:rPr>
               <w:t>+2</w:t>
             </w:r>
@@ -769,12 +1007,20 @@
               <w:jc w:val="center"/>
               <w:cnfStyle w:val="100000000000" w:firstRow="1" w:lastRow="0" w:firstColumn="0" w:lastColumn="0" w:oddVBand="0" w:evenVBand="0" w:oddHBand="0" w:evenHBand="0" w:firstRowFirstColumn="0" w:firstRowLastColumn="0" w:lastRowFirstColumn="0" w:lastRowLastColumn="0"/>
               <w:rPr>
+                <w:rFonts w:asciiTheme="minorHAnsi" w:hAnsiTheme="minorHAnsi"/>
+                <w:b/>
+                <w:bCs/>
                 <w:color w:val="auto"/>
+                <w:sz w:val="20"/>
               </w:rPr>
             </w:pPr>
             <w:r>
               <w:rPr>
+                <w:rFonts w:asciiTheme="minorHAnsi" w:hAnsiTheme="minorHAnsi"/>
+                <w:b/>
+                <w:bCs/>
                 <w:color w:val="auto"/>
+                <w:sz w:val="20"/>
               </w:rPr>
               <w:t>+2</w:t>
             </w:r>
@@ -790,12 +1036,20 @@
               <w:jc w:val="center"/>
               <w:cnfStyle w:val="100000000000" w:firstRow="1" w:lastRow="0" w:firstColumn="0" w:lastColumn="0" w:oddVBand="0" w:evenVBand="0" w:oddHBand="0" w:evenHBand="0" w:firstRowFirstColumn="0" w:firstRowLastColumn="0" w:lastRowFirstColumn="0" w:lastRowLastColumn="0"/>
               <w:rPr>
+                <w:rFonts w:asciiTheme="minorHAnsi" w:hAnsiTheme="minorHAnsi"/>
+                <w:b/>
+                <w:bCs/>
                 <w:color w:val="auto"/>
+                <w:sz w:val="20"/>
               </w:rPr>
             </w:pPr>
             <w:r>
               <w:rPr>
+                <w:rFonts w:asciiTheme="minorHAnsi" w:hAnsiTheme="minorHAnsi"/>
+                <w:b/>
+                <w:bCs/>
                 <w:color w:val="auto"/>
+                <w:sz w:val="20"/>
               </w:rPr>
               <w:t>+2</w:t>
             </w:r>
@@ -811,12 +1065,20 @@
             <w:pPr>
               <w:jc w:val="center"/>
               <w:rPr>
+                <w:rFonts w:asciiTheme="minorHAnsi" w:hAnsiTheme="minorHAnsi"/>
+                <w:b/>
+                <w:bCs/>
                 <w:color w:val="auto"/>
+                <w:sz w:val="20"/>
               </w:rPr>
             </w:pPr>
             <w:r>
               <w:rPr>
+                <w:rFonts w:asciiTheme="minorHAnsi" w:hAnsiTheme="minorHAnsi"/>
+                <w:b/>
+                <w:bCs/>
                 <w:color w:val="auto"/>
+                <w:sz w:val="20"/>
               </w:rPr>
               <w:t>+2</w:t>
             </w:r>
@@ -837,12 +1099,20 @@
             <w:pPr>
               <w:jc w:val="center"/>
               <w:rPr>
+                <w:rFonts w:asciiTheme="minorHAnsi" w:hAnsiTheme="minorHAnsi"/>
+                <w:b/>
+                <w:bCs/>
                 <w:color w:val="auto"/>
+                <w:sz w:val="20"/>
               </w:rPr>
             </w:pPr>
             <w:r>
               <w:rPr>
+                <w:rFonts w:asciiTheme="minorHAnsi" w:hAnsiTheme="minorHAnsi"/>
+                <w:b/>
+                <w:bCs/>
                 <w:color w:val="auto"/>
+                <w:sz w:val="20"/>
               </w:rPr>
               <w:t>+2</w:t>
             </w:r>
@@ -858,11 +1128,15 @@
               <w:jc w:val="center"/>
               <w:cnfStyle w:val="000000000000" w:firstRow="0" w:lastRow="0" w:firstColumn="0" w:lastColumn="0" w:oddVBand="0" w:evenVBand="0" w:oddHBand="0" w:evenHBand="0" w:firstRowFirstColumn="0" w:firstRowLastColumn="0" w:lastRowFirstColumn="0" w:lastRowLastColumn="0"/>
               <w:rPr>
+                <w:b/>
+                <w:bCs/>
                 <w:color w:val="auto"/>
               </w:rPr>
             </w:pPr>
             <w:r>
               <w:rPr>
+                <w:b/>
+                <w:bCs/>
                 <w:color w:val="auto"/>
               </w:rPr>
               <w:t>+4</w:t>
@@ -879,11 +1153,15 @@
               <w:jc w:val="center"/>
               <w:cnfStyle w:val="000000000000" w:firstRow="0" w:lastRow="0" w:firstColumn="0" w:lastColumn="0" w:oddVBand="0" w:evenVBand="0" w:oddHBand="0" w:evenHBand="0" w:firstRowFirstColumn="0" w:firstRowLastColumn="0" w:lastRowFirstColumn="0" w:lastRowLastColumn="0"/>
               <w:rPr>
+                <w:b/>
+                <w:bCs/>
                 <w:color w:val="auto"/>
               </w:rPr>
             </w:pPr>
             <w:r>
               <w:rPr>
+                <w:b/>
+                <w:bCs/>
                 <w:color w:val="auto"/>
               </w:rPr>
               <w:t>+4</w:t>
@@ -900,11 +1178,15 @@
               <w:jc w:val="center"/>
               <w:cnfStyle w:val="000000000000" w:firstRow="0" w:lastRow="0" w:firstColumn="0" w:lastColumn="0" w:oddVBand="0" w:evenVBand="0" w:oddHBand="0" w:evenHBand="0" w:firstRowFirstColumn="0" w:firstRowLastColumn="0" w:lastRowFirstColumn="0" w:lastRowLastColumn="0"/>
               <w:rPr>
+                <w:b/>
+                <w:bCs/>
                 <w:color w:val="auto"/>
               </w:rPr>
             </w:pPr>
             <w:r>
               <w:rPr>
+                <w:b/>
+                <w:bCs/>
                 <w:color w:val="auto"/>
               </w:rPr>
               <w:t>+4</w:t>
@@ -921,12 +1203,20 @@
             <w:pPr>
               <w:jc w:val="center"/>
               <w:rPr>
+                <w:rFonts w:asciiTheme="minorHAnsi" w:hAnsiTheme="minorHAnsi"/>
+                <w:b/>
+                <w:bCs/>
                 <w:color w:val="auto"/>
+                <w:sz w:val="20"/>
               </w:rPr>
             </w:pPr>
             <w:r>
               <w:rPr>
+                <w:rFonts w:asciiTheme="minorHAnsi" w:hAnsiTheme="minorHAnsi"/>
+                <w:b/>
+                <w:bCs/>
                 <w:color w:val="auto"/>
+                <w:sz w:val="20"/>
               </w:rPr>
               <w:t>+2</w:t>
             </w:r>
@@ -947,12 +1237,20 @@
             <w:pPr>
               <w:jc w:val="center"/>
               <w:rPr>
+                <w:rFonts w:asciiTheme="minorHAnsi" w:hAnsiTheme="minorHAnsi"/>
+                <w:b/>
+                <w:bCs/>
                 <w:color w:val="auto"/>
+                <w:sz w:val="20"/>
               </w:rPr>
             </w:pPr>
             <w:r>
               <w:rPr>
+                <w:rFonts w:asciiTheme="minorHAnsi" w:hAnsiTheme="minorHAnsi"/>
+                <w:b/>
+                <w:bCs/>
                 <w:color w:val="auto"/>
+                <w:sz w:val="20"/>
               </w:rPr>
               <w:t>+2</w:t>
             </w:r>
@@ -968,11 +1266,15 @@
               <w:jc w:val="center"/>
               <w:cnfStyle w:val="000000000000" w:firstRow="0" w:lastRow="0" w:firstColumn="0" w:lastColumn="0" w:oddVBand="0" w:evenVBand="0" w:oddHBand="0" w:evenHBand="0" w:firstRowFirstColumn="0" w:firstRowLastColumn="0" w:lastRowFirstColumn="0" w:lastRowLastColumn="0"/>
               <w:rPr>
+                <w:b/>
+                <w:bCs/>
                 <w:color w:val="auto"/>
               </w:rPr>
             </w:pPr>
             <w:r>
               <w:rPr>
+                <w:b/>
+                <w:bCs/>
                 <w:color w:val="auto"/>
               </w:rPr>
               <w:t>+4</w:t>
@@ -989,11 +1291,15 @@
               <w:jc w:val="center"/>
               <w:cnfStyle w:val="000000000000" w:firstRow="0" w:lastRow="0" w:firstColumn="0" w:lastColumn="0" w:oddVBand="0" w:evenVBand="0" w:oddHBand="0" w:evenHBand="0" w:firstRowFirstColumn="0" w:firstRowLastColumn="0" w:lastRowFirstColumn="0" w:lastRowLastColumn="0"/>
               <w:rPr>
+                <w:b/>
+                <w:bCs/>
                 <w:color w:val="auto"/>
               </w:rPr>
             </w:pPr>
             <w:r>
               <w:rPr>
+                <w:b/>
+                <w:bCs/>
                 <w:color w:val="auto"/>
               </w:rPr>
               <w:t>You</w:t>
@@ -1010,11 +1316,15 @@
               <w:jc w:val="center"/>
               <w:cnfStyle w:val="000000000000" w:firstRow="0" w:lastRow="0" w:firstColumn="0" w:lastColumn="0" w:oddVBand="0" w:evenVBand="0" w:oddHBand="0" w:evenHBand="0" w:firstRowFirstColumn="0" w:firstRowLastColumn="0" w:lastRowFirstColumn="0" w:lastRowLastColumn="0"/>
               <w:rPr>
+                <w:b/>
+                <w:bCs/>
                 <w:color w:val="auto"/>
               </w:rPr>
             </w:pPr>
             <w:r>
               <w:rPr>
+                <w:b/>
+                <w:bCs/>
                 <w:color w:val="auto"/>
               </w:rPr>
               <w:t>+4</w:t>
@@ -1031,12 +1341,20 @@
             <w:pPr>
               <w:jc w:val="center"/>
               <w:rPr>
+                <w:rFonts w:asciiTheme="minorHAnsi" w:hAnsiTheme="minorHAnsi"/>
+                <w:b/>
+                <w:bCs/>
                 <w:color w:val="auto"/>
+                <w:sz w:val="20"/>
               </w:rPr>
             </w:pPr>
             <w:r>
               <w:rPr>
+                <w:rFonts w:asciiTheme="minorHAnsi" w:hAnsiTheme="minorHAnsi"/>
+                <w:b/>
+                <w:bCs/>
                 <w:color w:val="auto"/>
+                <w:sz w:val="20"/>
               </w:rPr>
               <w:t>+2</w:t>
             </w:r>
@@ -1057,12 +1375,20 @@
             <w:pPr>
               <w:jc w:val="center"/>
               <w:rPr>
+                <w:rFonts w:asciiTheme="minorHAnsi" w:hAnsiTheme="minorHAnsi"/>
+                <w:b/>
+                <w:bCs/>
                 <w:color w:val="auto"/>
+                <w:sz w:val="20"/>
               </w:rPr>
             </w:pPr>
             <w:r>
               <w:rPr>
+                <w:rFonts w:asciiTheme="minorHAnsi" w:hAnsiTheme="minorHAnsi"/>
+                <w:b/>
+                <w:bCs/>
                 <w:color w:val="auto"/>
+                <w:sz w:val="20"/>
               </w:rPr>
               <w:t>+2</w:t>
             </w:r>
@@ -1078,11 +1404,15 @@
               <w:jc w:val="center"/>
               <w:cnfStyle w:val="000000000000" w:firstRow="0" w:lastRow="0" w:firstColumn="0" w:lastColumn="0" w:oddVBand="0" w:evenVBand="0" w:oddHBand="0" w:evenHBand="0" w:firstRowFirstColumn="0" w:firstRowLastColumn="0" w:lastRowFirstColumn="0" w:lastRowLastColumn="0"/>
               <w:rPr>
+                <w:b/>
+                <w:bCs/>
                 <w:color w:val="auto"/>
               </w:rPr>
             </w:pPr>
             <w:r>
               <w:rPr>
+                <w:b/>
+                <w:bCs/>
                 <w:color w:val="auto"/>
               </w:rPr>
               <w:t>+4</w:t>
@@ -1099,11 +1429,15 @@
               <w:jc w:val="center"/>
               <w:cnfStyle w:val="000000000000" w:firstRow="0" w:lastRow="0" w:firstColumn="0" w:lastColumn="0" w:oddVBand="0" w:evenVBand="0" w:oddHBand="0" w:evenHBand="0" w:firstRowFirstColumn="0" w:firstRowLastColumn="0" w:lastRowFirstColumn="0" w:lastRowLastColumn="0"/>
               <w:rPr>
+                <w:b/>
+                <w:bCs/>
                 <w:color w:val="auto"/>
               </w:rPr>
             </w:pPr>
             <w:r>
               <w:rPr>
+                <w:b/>
+                <w:bCs/>
                 <w:color w:val="auto"/>
               </w:rPr>
               <w:t>+4</w:t>
@@ -1120,11 +1454,15 @@
               <w:jc w:val="center"/>
               <w:cnfStyle w:val="000000000000" w:firstRow="0" w:lastRow="0" w:firstColumn="0" w:lastColumn="0" w:oddVBand="0" w:evenVBand="0" w:oddHBand="0" w:evenHBand="0" w:firstRowFirstColumn="0" w:firstRowLastColumn="0" w:lastRowFirstColumn="0" w:lastRowLastColumn="0"/>
               <w:rPr>
+                <w:b/>
+                <w:bCs/>
                 <w:color w:val="auto"/>
               </w:rPr>
             </w:pPr>
             <w:r>
               <w:rPr>
+                <w:b/>
+                <w:bCs/>
                 <w:color w:val="auto"/>
               </w:rPr>
               <w:t>+4</w:t>
@@ -1141,12 +1479,20 @@
             <w:pPr>
               <w:jc w:val="center"/>
               <w:rPr>
+                <w:rFonts w:asciiTheme="minorHAnsi" w:hAnsiTheme="minorHAnsi"/>
+                <w:b/>
+                <w:bCs/>
                 <w:color w:val="auto"/>
+                <w:sz w:val="20"/>
               </w:rPr>
             </w:pPr>
             <w:r>
               <w:rPr>
+                <w:rFonts w:asciiTheme="minorHAnsi" w:hAnsiTheme="minorHAnsi"/>
+                <w:b/>
+                <w:bCs/>
                 <w:color w:val="auto"/>
+                <w:sz w:val="20"/>
               </w:rPr>
               <w:t>+2</w:t>
             </w:r>
@@ -1168,12 +1514,20 @@
             <w:pPr>
               <w:jc w:val="center"/>
               <w:rPr>
+                <w:rFonts w:asciiTheme="minorHAnsi" w:hAnsiTheme="minorHAnsi"/>
+                <w:b/>
+                <w:bCs/>
                 <w:color w:val="auto"/>
+                <w:sz w:val="20"/>
               </w:rPr>
             </w:pPr>
             <w:r>
               <w:rPr>
+                <w:rFonts w:asciiTheme="minorHAnsi" w:hAnsiTheme="minorHAnsi"/>
+                <w:b/>
+                <w:bCs/>
                 <w:color w:val="auto"/>
+                <w:sz w:val="20"/>
               </w:rPr>
               <w:t>+2</w:t>
             </w:r>
@@ -1189,12 +1543,20 @@
               <w:jc w:val="center"/>
               <w:cnfStyle w:val="010000000000" w:firstRow="0" w:lastRow="1" w:firstColumn="0" w:lastColumn="0" w:oddVBand="0" w:evenVBand="0" w:oddHBand="0" w:evenHBand="0" w:firstRowFirstColumn="0" w:firstRowLastColumn="0" w:lastRowFirstColumn="0" w:lastRowLastColumn="0"/>
               <w:rPr>
+                <w:rFonts w:asciiTheme="minorHAnsi" w:hAnsiTheme="minorHAnsi"/>
+                <w:b/>
+                <w:bCs/>
                 <w:color w:val="auto"/>
+                <w:sz w:val="20"/>
               </w:rPr>
             </w:pPr>
             <w:r>
               <w:rPr>
+                <w:rFonts w:asciiTheme="minorHAnsi" w:hAnsiTheme="minorHAnsi"/>
+                <w:b/>
+                <w:bCs/>
                 <w:color w:val="auto"/>
+                <w:sz w:val="20"/>
               </w:rPr>
               <w:t>+2</w:t>
             </w:r>
@@ -1210,12 +1572,20 @@
               <w:jc w:val="center"/>
               <w:cnfStyle w:val="010000000000" w:firstRow="0" w:lastRow="1" w:firstColumn="0" w:lastColumn="0" w:oddVBand="0" w:evenVBand="0" w:oddHBand="0" w:evenHBand="0" w:firstRowFirstColumn="0" w:firstRowLastColumn="0" w:lastRowFirstColumn="0" w:lastRowLastColumn="0"/>
               <w:rPr>
+                <w:rFonts w:asciiTheme="minorHAnsi" w:hAnsiTheme="minorHAnsi"/>
+                <w:b/>
+                <w:bCs/>
                 <w:color w:val="auto"/>
+                <w:sz w:val="20"/>
               </w:rPr>
             </w:pPr>
             <w:r>
               <w:rPr>
+                <w:rFonts w:asciiTheme="minorHAnsi" w:hAnsiTheme="minorHAnsi"/>
+                <w:b/>
+                <w:bCs/>
                 <w:color w:val="auto"/>
+                <w:sz w:val="20"/>
               </w:rPr>
               <w:t>+2</w:t>
             </w:r>
@@ -1231,12 +1601,20 @@
               <w:jc w:val="center"/>
               <w:cnfStyle w:val="010000000000" w:firstRow="0" w:lastRow="1" w:firstColumn="0" w:lastColumn="0" w:oddVBand="0" w:evenVBand="0" w:oddHBand="0" w:evenHBand="0" w:firstRowFirstColumn="0" w:firstRowLastColumn="0" w:lastRowFirstColumn="0" w:lastRowLastColumn="0"/>
               <w:rPr>
+                <w:rFonts w:asciiTheme="minorHAnsi" w:hAnsiTheme="minorHAnsi"/>
+                <w:b/>
+                <w:bCs/>
                 <w:color w:val="auto"/>
+                <w:sz w:val="20"/>
               </w:rPr>
             </w:pPr>
             <w:r>
               <w:rPr>
+                <w:rFonts w:asciiTheme="minorHAnsi" w:hAnsiTheme="minorHAnsi"/>
+                <w:b/>
+                <w:bCs/>
                 <w:color w:val="auto"/>
+                <w:sz w:val="20"/>
               </w:rPr>
               <w:t>+2</w:t>
             </w:r>
@@ -1252,12 +1630,20 @@
             <w:pPr>
               <w:jc w:val="center"/>
               <w:rPr>
+                <w:rFonts w:asciiTheme="minorHAnsi" w:hAnsiTheme="minorHAnsi"/>
+                <w:b/>
+                <w:bCs/>
                 <w:color w:val="auto"/>
+                <w:sz w:val="20"/>
               </w:rPr>
             </w:pPr>
             <w:r>
               <w:rPr>
+                <w:rFonts w:asciiTheme="minorHAnsi" w:hAnsiTheme="minorHAnsi"/>
+                <w:b/>
+                <w:bCs/>
                 <w:color w:val="auto"/>
+                <w:sz w:val="20"/>
               </w:rPr>
               <w:t>+2</w:t>
             </w:r>
@@ -1310,6 +1696,7 @@
       <w:tblPr>
         <w:tblStyle w:val="TableGrid"/>
         <w:tblW w:w="0" w:type="auto"/>
+        <w:tblInd w:w="2357" w:type="dxa"/>
         <w:tblLook w:val="04A0" w:firstRow="1" w:lastRow="0" w:firstColumn="1" w:lastColumn="0" w:noHBand="0" w:noVBand="1"/>
       </w:tblPr>
       <w:tblGrid>
@@ -1331,7 +1718,18 @@
             <w:shd w:val="clear" w:color="auto" w:fill="FFFF00"/>
           </w:tcPr>
           <w:p>
+            <w:pPr>
+              <w:jc w:val="center"/>
+              <w:rPr>
+                <w:b/>
+                <w:bCs/>
+              </w:rPr>
+            </w:pPr>
             <w:r>
+              <w:rPr>
+                <w:b/>
+                <w:bCs/>
+              </w:rPr>
               <w:t>+2</w:t>
             </w:r>
           </w:p>
@@ -1342,7 +1740,18 @@
             <w:shd w:val="clear" w:color="auto" w:fill="FFFF00"/>
           </w:tcPr>
           <w:p>
+            <w:pPr>
+              <w:jc w:val="center"/>
+              <w:rPr>
+                <w:b/>
+                <w:bCs/>
+              </w:rPr>
+            </w:pPr>
             <w:r>
+              <w:rPr>
+                <w:b/>
+                <w:bCs/>
+              </w:rPr>
               <w:t>+2</w:t>
             </w:r>
           </w:p>
@@ -1353,7 +1762,18 @@
             <w:shd w:val="clear" w:color="auto" w:fill="FFFF00"/>
           </w:tcPr>
           <w:p>
+            <w:pPr>
+              <w:jc w:val="center"/>
+              <w:rPr>
+                <w:b/>
+                <w:bCs/>
+              </w:rPr>
+            </w:pPr>
             <w:r>
+              <w:rPr>
+                <w:b/>
+                <w:bCs/>
+              </w:rPr>
               <w:t>+2</w:t>
             </w:r>
           </w:p>
@@ -1364,7 +1784,18 @@
             <w:shd w:val="clear" w:color="auto" w:fill="FFFF00"/>
           </w:tcPr>
           <w:p>
+            <w:pPr>
+              <w:jc w:val="center"/>
+              <w:rPr>
+                <w:b/>
+                <w:bCs/>
+              </w:rPr>
+            </w:pPr>
             <w:r>
+              <w:rPr>
+                <w:b/>
+                <w:bCs/>
+              </w:rPr>
               <w:t>+2</w:t>
             </w:r>
           </w:p>
@@ -1375,7 +1806,18 @@
             <w:shd w:val="clear" w:color="auto" w:fill="FFFF00"/>
           </w:tcPr>
           <w:p>
+            <w:pPr>
+              <w:jc w:val="center"/>
+              <w:rPr>
+                <w:b/>
+                <w:bCs/>
+              </w:rPr>
+            </w:pPr>
             <w:r>
+              <w:rPr>
+                <w:b/>
+                <w:bCs/>
+              </w:rPr>
               <w:t>+2</w:t>
             </w:r>
           </w:p>
@@ -1386,7 +1828,18 @@
             <w:shd w:val="clear" w:color="auto" w:fill="FFFF00"/>
           </w:tcPr>
           <w:p>
+            <w:pPr>
+              <w:jc w:val="center"/>
+              <w:rPr>
+                <w:b/>
+                <w:bCs/>
+              </w:rPr>
+            </w:pPr>
             <w:r>
+              <w:rPr>
+                <w:b/>
+                <w:bCs/>
+              </w:rPr>
               <w:t>+2</w:t>
             </w:r>
           </w:p>
@@ -1397,7 +1850,18 @@
             <w:shd w:val="clear" w:color="auto" w:fill="FFFF00"/>
           </w:tcPr>
           <w:p>
+            <w:pPr>
+              <w:jc w:val="center"/>
+              <w:rPr>
+                <w:b/>
+                <w:bCs/>
+              </w:rPr>
+            </w:pPr>
             <w:r>
+              <w:rPr>
+                <w:b/>
+                <w:bCs/>
+              </w:rPr>
               <w:t>+2</w:t>
             </w:r>
           </w:p>
@@ -1413,7 +1877,18 @@
             <w:shd w:val="clear" w:color="auto" w:fill="FFFF00"/>
           </w:tcPr>
           <w:p>
+            <w:pPr>
+              <w:jc w:val="center"/>
+              <w:rPr>
+                <w:b/>
+                <w:bCs/>
+              </w:rPr>
+            </w:pPr>
             <w:r>
+              <w:rPr>
+                <w:b/>
+                <w:bCs/>
+              </w:rPr>
               <w:t>+2</w:t>
             </w:r>
           </w:p>
@@ -1424,7 +1899,18 @@
             <w:shd w:val="clear" w:color="auto" w:fill="FFC000"/>
           </w:tcPr>
           <w:p>
+            <w:pPr>
+              <w:jc w:val="center"/>
+              <w:rPr>
+                <w:b/>
+                <w:bCs/>
+              </w:rPr>
+            </w:pPr>
             <w:r>
+              <w:rPr>
+                <w:b/>
+                <w:bCs/>
+              </w:rPr>
               <w:t>+4</w:t>
             </w:r>
           </w:p>
@@ -1435,7 +1921,18 @@
             <w:shd w:val="clear" w:color="auto" w:fill="FFC000"/>
           </w:tcPr>
           <w:p>
+            <w:pPr>
+              <w:jc w:val="center"/>
+              <w:rPr>
+                <w:b/>
+                <w:bCs/>
+              </w:rPr>
+            </w:pPr>
             <w:r>
+              <w:rPr>
+                <w:b/>
+                <w:bCs/>
+              </w:rPr>
               <w:t>+4</w:t>
             </w:r>
           </w:p>
@@ -1446,7 +1943,18 @@
             <w:shd w:val="clear" w:color="auto" w:fill="FFC000"/>
           </w:tcPr>
           <w:p>
+            <w:pPr>
+              <w:jc w:val="center"/>
+              <w:rPr>
+                <w:b/>
+                <w:bCs/>
+              </w:rPr>
+            </w:pPr>
             <w:r>
+              <w:rPr>
+                <w:b/>
+                <w:bCs/>
+              </w:rPr>
               <w:t>+4</w:t>
             </w:r>
           </w:p>
@@ -1457,7 +1965,18 @@
             <w:shd w:val="clear" w:color="auto" w:fill="FFC000"/>
           </w:tcPr>
           <w:p>
+            <w:pPr>
+              <w:jc w:val="center"/>
+              <w:rPr>
+                <w:b/>
+                <w:bCs/>
+              </w:rPr>
+            </w:pPr>
             <w:r>
+              <w:rPr>
+                <w:b/>
+                <w:bCs/>
+              </w:rPr>
               <w:t>+4</w:t>
             </w:r>
           </w:p>
@@ -1468,7 +1987,18 @@
             <w:shd w:val="clear" w:color="auto" w:fill="FFC000"/>
           </w:tcPr>
           <w:p>
+            <w:pPr>
+              <w:jc w:val="center"/>
+              <w:rPr>
+                <w:b/>
+                <w:bCs/>
+              </w:rPr>
+            </w:pPr>
             <w:r>
+              <w:rPr>
+                <w:b/>
+                <w:bCs/>
+              </w:rPr>
               <w:t>+4</w:t>
             </w:r>
           </w:p>
@@ -1479,7 +2009,18 @@
             <w:shd w:val="clear" w:color="auto" w:fill="FFFF00"/>
           </w:tcPr>
           <w:p>
+            <w:pPr>
+              <w:jc w:val="center"/>
+              <w:rPr>
+                <w:b/>
+                <w:bCs/>
+              </w:rPr>
+            </w:pPr>
             <w:r>
+              <w:rPr>
+                <w:b/>
+                <w:bCs/>
+              </w:rPr>
               <w:t>+2</w:t>
             </w:r>
           </w:p>
@@ -1495,7 +2036,18 @@
             <w:shd w:val="clear" w:color="auto" w:fill="FFFF00"/>
           </w:tcPr>
           <w:p>
+            <w:pPr>
+              <w:jc w:val="center"/>
+              <w:rPr>
+                <w:b/>
+                <w:bCs/>
+              </w:rPr>
+            </w:pPr>
             <w:r>
+              <w:rPr>
+                <w:b/>
+                <w:bCs/>
+              </w:rPr>
               <w:t>+2</w:t>
             </w:r>
           </w:p>
@@ -1506,7 +2058,18 @@
             <w:shd w:val="clear" w:color="auto" w:fill="FFC000"/>
           </w:tcPr>
           <w:p>
+            <w:pPr>
+              <w:jc w:val="center"/>
+              <w:rPr>
+                <w:b/>
+                <w:bCs/>
+              </w:rPr>
+            </w:pPr>
             <w:r>
+              <w:rPr>
+                <w:b/>
+                <w:bCs/>
+              </w:rPr>
               <w:t>+4</w:t>
             </w:r>
           </w:p>
@@ -1517,7 +2080,18 @@
             <w:shd w:val="clear" w:color="auto" w:fill="FF0000"/>
           </w:tcPr>
           <w:p>
+            <w:pPr>
+              <w:jc w:val="center"/>
+              <w:rPr>
+                <w:b/>
+                <w:bCs/>
+              </w:rPr>
+            </w:pPr>
             <w:r>
+              <w:rPr>
+                <w:b/>
+                <w:bCs/>
+              </w:rPr>
               <w:t>+6</w:t>
             </w:r>
           </w:p>
@@ -1528,7 +2102,18 @@
             <w:shd w:val="clear" w:color="auto" w:fill="FF0000"/>
           </w:tcPr>
           <w:p>
+            <w:pPr>
+              <w:jc w:val="center"/>
+              <w:rPr>
+                <w:b/>
+                <w:bCs/>
+              </w:rPr>
+            </w:pPr>
             <w:r>
+              <w:rPr>
+                <w:b/>
+                <w:bCs/>
+              </w:rPr>
               <w:t>+6</w:t>
             </w:r>
           </w:p>
@@ -1539,7 +2124,18 @@
             <w:shd w:val="clear" w:color="auto" w:fill="FF0000"/>
           </w:tcPr>
           <w:p>
+            <w:pPr>
+              <w:jc w:val="center"/>
+              <w:rPr>
+                <w:b/>
+                <w:bCs/>
+              </w:rPr>
+            </w:pPr>
             <w:r>
+              <w:rPr>
+                <w:b/>
+                <w:bCs/>
+              </w:rPr>
               <w:t>+6</w:t>
             </w:r>
           </w:p>
@@ -1550,7 +2146,18 @@
             <w:shd w:val="clear" w:color="auto" w:fill="FFC000"/>
           </w:tcPr>
           <w:p>
+            <w:pPr>
+              <w:jc w:val="center"/>
+              <w:rPr>
+                <w:b/>
+                <w:bCs/>
+              </w:rPr>
+            </w:pPr>
             <w:r>
+              <w:rPr>
+                <w:b/>
+                <w:bCs/>
+              </w:rPr>
               <w:t>+4</w:t>
             </w:r>
           </w:p>
@@ -1561,7 +2168,18 @@
             <w:shd w:val="clear" w:color="auto" w:fill="FFFF00"/>
           </w:tcPr>
           <w:p>
+            <w:pPr>
+              <w:jc w:val="center"/>
+              <w:rPr>
+                <w:b/>
+                <w:bCs/>
+              </w:rPr>
+            </w:pPr>
             <w:r>
+              <w:rPr>
+                <w:b/>
+                <w:bCs/>
+              </w:rPr>
               <w:t>+2</w:t>
             </w:r>
           </w:p>
@@ -1577,7 +2195,18 @@
             <w:shd w:val="clear" w:color="auto" w:fill="FFFF00"/>
           </w:tcPr>
           <w:p>
+            <w:pPr>
+              <w:jc w:val="center"/>
+              <w:rPr>
+                <w:b/>
+                <w:bCs/>
+              </w:rPr>
+            </w:pPr>
             <w:r>
+              <w:rPr>
+                <w:b/>
+                <w:bCs/>
+              </w:rPr>
               <w:t>+2</w:t>
             </w:r>
           </w:p>
@@ -1588,7 +2217,18 @@
             <w:shd w:val="clear" w:color="auto" w:fill="FFC000"/>
           </w:tcPr>
           <w:p>
+            <w:pPr>
+              <w:jc w:val="center"/>
+              <w:rPr>
+                <w:b/>
+                <w:bCs/>
+              </w:rPr>
+            </w:pPr>
             <w:r>
+              <w:rPr>
+                <w:b/>
+                <w:bCs/>
+              </w:rPr>
               <w:t>+4</w:t>
             </w:r>
           </w:p>
@@ -1599,7 +2239,18 @@
             <w:shd w:val="clear" w:color="auto" w:fill="FF0000"/>
           </w:tcPr>
           <w:p>
+            <w:pPr>
+              <w:jc w:val="center"/>
+              <w:rPr>
+                <w:b/>
+                <w:bCs/>
+              </w:rPr>
+            </w:pPr>
             <w:r>
+              <w:rPr>
+                <w:b/>
+                <w:bCs/>
+              </w:rPr>
               <w:t>+6</w:t>
             </w:r>
           </w:p>
@@ -1610,7 +2261,18 @@
             <w:shd w:val="clear" w:color="auto" w:fill="auto"/>
           </w:tcPr>
           <w:p>
+            <w:pPr>
+              <w:jc w:val="center"/>
+              <w:rPr>
+                <w:b/>
+                <w:bCs/>
+              </w:rPr>
+            </w:pPr>
             <w:r>
+              <w:rPr>
+                <w:b/>
+                <w:bCs/>
+              </w:rPr>
               <w:t>You</w:t>
             </w:r>
           </w:p>
@@ -1621,7 +2283,18 @@
             <w:shd w:val="clear" w:color="auto" w:fill="FF0000"/>
           </w:tcPr>
           <w:p>
+            <w:pPr>
+              <w:jc w:val="center"/>
+              <w:rPr>
+                <w:b/>
+                <w:bCs/>
+              </w:rPr>
+            </w:pPr>
             <w:r>
+              <w:rPr>
+                <w:b/>
+                <w:bCs/>
+              </w:rPr>
               <w:t>+6</w:t>
             </w:r>
           </w:p>
@@ -1632,7 +2305,18 @@
             <w:shd w:val="clear" w:color="auto" w:fill="FFC000"/>
           </w:tcPr>
           <w:p>
+            <w:pPr>
+              <w:jc w:val="center"/>
+              <w:rPr>
+                <w:b/>
+                <w:bCs/>
+              </w:rPr>
+            </w:pPr>
             <w:r>
+              <w:rPr>
+                <w:b/>
+                <w:bCs/>
+              </w:rPr>
               <w:t>+4</w:t>
             </w:r>
           </w:p>
@@ -1643,7 +2327,18 @@
             <w:shd w:val="clear" w:color="auto" w:fill="FFFF00"/>
           </w:tcPr>
           <w:p>
+            <w:pPr>
+              <w:jc w:val="center"/>
+              <w:rPr>
+                <w:b/>
+                <w:bCs/>
+              </w:rPr>
+            </w:pPr>
             <w:r>
+              <w:rPr>
+                <w:b/>
+                <w:bCs/>
+              </w:rPr>
               <w:t>+2</w:t>
             </w:r>
           </w:p>
@@ -1659,7 +2354,18 @@
             <w:shd w:val="clear" w:color="auto" w:fill="FFFF00"/>
           </w:tcPr>
           <w:p>
+            <w:pPr>
+              <w:jc w:val="center"/>
+              <w:rPr>
+                <w:b/>
+                <w:bCs/>
+              </w:rPr>
+            </w:pPr>
             <w:r>
+              <w:rPr>
+                <w:b/>
+                <w:bCs/>
+              </w:rPr>
               <w:t>+2</w:t>
             </w:r>
           </w:p>
@@ -1670,7 +2376,18 @@
             <w:shd w:val="clear" w:color="auto" w:fill="FFC000"/>
           </w:tcPr>
           <w:p>
+            <w:pPr>
+              <w:jc w:val="center"/>
+              <w:rPr>
+                <w:b/>
+                <w:bCs/>
+              </w:rPr>
+            </w:pPr>
             <w:r>
+              <w:rPr>
+                <w:b/>
+                <w:bCs/>
+              </w:rPr>
               <w:t>+4</w:t>
             </w:r>
           </w:p>
@@ -1681,7 +2398,18 @@
             <w:shd w:val="clear" w:color="auto" w:fill="FF0000"/>
           </w:tcPr>
           <w:p>
+            <w:pPr>
+              <w:jc w:val="center"/>
+              <w:rPr>
+                <w:b/>
+                <w:bCs/>
+              </w:rPr>
+            </w:pPr>
             <w:r>
+              <w:rPr>
+                <w:b/>
+                <w:bCs/>
+              </w:rPr>
               <w:t>+6</w:t>
             </w:r>
           </w:p>
@@ -1692,7 +2420,18 @@
             <w:shd w:val="clear" w:color="auto" w:fill="FF0000"/>
           </w:tcPr>
           <w:p>
+            <w:pPr>
+              <w:jc w:val="center"/>
+              <w:rPr>
+                <w:b/>
+                <w:bCs/>
+              </w:rPr>
+            </w:pPr>
             <w:r>
+              <w:rPr>
+                <w:b/>
+                <w:bCs/>
+              </w:rPr>
               <w:t>+6</w:t>
             </w:r>
           </w:p>
@@ -1703,7 +2442,18 @@
             <w:shd w:val="clear" w:color="auto" w:fill="FF0000"/>
           </w:tcPr>
           <w:p>
+            <w:pPr>
+              <w:jc w:val="center"/>
+              <w:rPr>
+                <w:b/>
+                <w:bCs/>
+              </w:rPr>
+            </w:pPr>
             <w:r>
+              <w:rPr>
+                <w:b/>
+                <w:bCs/>
+              </w:rPr>
               <w:t>+6</w:t>
             </w:r>
           </w:p>
@@ -1714,7 +2464,18 @@
             <w:shd w:val="clear" w:color="auto" w:fill="FFC000"/>
           </w:tcPr>
           <w:p>
+            <w:pPr>
+              <w:jc w:val="center"/>
+              <w:rPr>
+                <w:b/>
+                <w:bCs/>
+              </w:rPr>
+            </w:pPr>
             <w:r>
+              <w:rPr>
+                <w:b/>
+                <w:bCs/>
+              </w:rPr>
               <w:t>+4</w:t>
             </w:r>
           </w:p>
@@ -1725,7 +2486,18 @@
             <w:shd w:val="clear" w:color="auto" w:fill="FFFF00"/>
           </w:tcPr>
           <w:p>
+            <w:pPr>
+              <w:jc w:val="center"/>
+              <w:rPr>
+                <w:b/>
+                <w:bCs/>
+              </w:rPr>
+            </w:pPr>
             <w:r>
+              <w:rPr>
+                <w:b/>
+                <w:bCs/>
+              </w:rPr>
               <w:t>+2</w:t>
             </w:r>
           </w:p>
@@ -1741,7 +2513,18 @@
             <w:shd w:val="clear" w:color="auto" w:fill="FFFF00"/>
           </w:tcPr>
           <w:p>
+            <w:pPr>
+              <w:jc w:val="center"/>
+              <w:rPr>
+                <w:b/>
+                <w:bCs/>
+              </w:rPr>
+            </w:pPr>
             <w:r>
+              <w:rPr>
+                <w:b/>
+                <w:bCs/>
+              </w:rPr>
               <w:t>+2</w:t>
             </w:r>
           </w:p>
@@ -1752,7 +2535,18 @@
             <w:shd w:val="clear" w:color="auto" w:fill="FFC000"/>
           </w:tcPr>
           <w:p>
+            <w:pPr>
+              <w:jc w:val="center"/>
+              <w:rPr>
+                <w:b/>
+                <w:bCs/>
+              </w:rPr>
+            </w:pPr>
             <w:r>
+              <w:rPr>
+                <w:b/>
+                <w:bCs/>
+              </w:rPr>
               <w:t>+4</w:t>
             </w:r>
           </w:p>
@@ -1763,7 +2557,18 @@
             <w:shd w:val="clear" w:color="auto" w:fill="FFC000"/>
           </w:tcPr>
           <w:p>
+            <w:pPr>
+              <w:jc w:val="center"/>
+              <w:rPr>
+                <w:b/>
+                <w:bCs/>
+              </w:rPr>
+            </w:pPr>
             <w:r>
+              <w:rPr>
+                <w:b/>
+                <w:bCs/>
+              </w:rPr>
               <w:t>+4</w:t>
             </w:r>
           </w:p>
@@ -1774,7 +2579,18 @@
             <w:shd w:val="clear" w:color="auto" w:fill="FFC000"/>
           </w:tcPr>
           <w:p>
+            <w:pPr>
+              <w:jc w:val="center"/>
+              <w:rPr>
+                <w:b/>
+                <w:bCs/>
+              </w:rPr>
+            </w:pPr>
             <w:r>
+              <w:rPr>
+                <w:b/>
+                <w:bCs/>
+              </w:rPr>
               <w:t>+4</w:t>
             </w:r>
           </w:p>
@@ -1785,7 +2601,18 @@
             <w:shd w:val="clear" w:color="auto" w:fill="FFC000"/>
           </w:tcPr>
           <w:p>
+            <w:pPr>
+              <w:jc w:val="center"/>
+              <w:rPr>
+                <w:b/>
+                <w:bCs/>
+              </w:rPr>
+            </w:pPr>
             <w:r>
+              <w:rPr>
+                <w:b/>
+                <w:bCs/>
+              </w:rPr>
               <w:t>+4</w:t>
             </w:r>
           </w:p>
@@ -1796,7 +2623,18 @@
             <w:shd w:val="clear" w:color="auto" w:fill="FFC000"/>
           </w:tcPr>
           <w:p>
+            <w:pPr>
+              <w:jc w:val="center"/>
+              <w:rPr>
+                <w:b/>
+                <w:bCs/>
+              </w:rPr>
+            </w:pPr>
             <w:r>
+              <w:rPr>
+                <w:b/>
+                <w:bCs/>
+              </w:rPr>
               <w:t>+4</w:t>
             </w:r>
           </w:p>
@@ -1807,7 +2645,18 @@
             <w:shd w:val="clear" w:color="auto" w:fill="FFFF00"/>
           </w:tcPr>
           <w:p>
+            <w:pPr>
+              <w:jc w:val="center"/>
+              <w:rPr>
+                <w:b/>
+                <w:bCs/>
+              </w:rPr>
+            </w:pPr>
             <w:r>
+              <w:rPr>
+                <w:b/>
+                <w:bCs/>
+              </w:rPr>
               <w:t>+2</w:t>
             </w:r>
           </w:p>
@@ -1823,7 +2672,18 @@
             <w:shd w:val="clear" w:color="auto" w:fill="FFFF00"/>
           </w:tcPr>
           <w:p>
+            <w:pPr>
+              <w:jc w:val="center"/>
+              <w:rPr>
+                <w:b/>
+                <w:bCs/>
+              </w:rPr>
+            </w:pPr>
             <w:r>
+              <w:rPr>
+                <w:b/>
+                <w:bCs/>
+              </w:rPr>
               <w:t>+2</w:t>
             </w:r>
           </w:p>
@@ -1834,7 +2694,18 @@
             <w:shd w:val="clear" w:color="auto" w:fill="FFFF00"/>
           </w:tcPr>
           <w:p>
+            <w:pPr>
+              <w:jc w:val="center"/>
+              <w:rPr>
+                <w:b/>
+                <w:bCs/>
+              </w:rPr>
+            </w:pPr>
             <w:r>
+              <w:rPr>
+                <w:b/>
+                <w:bCs/>
+              </w:rPr>
               <w:t>+2</w:t>
             </w:r>
           </w:p>
@@ -1845,7 +2716,18 @@
             <w:shd w:val="clear" w:color="auto" w:fill="FFFF00"/>
           </w:tcPr>
           <w:p>
+            <w:pPr>
+              <w:jc w:val="center"/>
+              <w:rPr>
+                <w:b/>
+                <w:bCs/>
+              </w:rPr>
+            </w:pPr>
             <w:r>
+              <w:rPr>
+                <w:b/>
+                <w:bCs/>
+              </w:rPr>
               <w:t>+2</w:t>
             </w:r>
           </w:p>
@@ -1856,7 +2738,18 @@
             <w:shd w:val="clear" w:color="auto" w:fill="FFFF00"/>
           </w:tcPr>
           <w:p>
+            <w:pPr>
+              <w:jc w:val="center"/>
+              <w:rPr>
+                <w:b/>
+                <w:bCs/>
+              </w:rPr>
+            </w:pPr>
             <w:r>
+              <w:rPr>
+                <w:b/>
+                <w:bCs/>
+              </w:rPr>
               <w:t>+2</w:t>
             </w:r>
           </w:p>
@@ -1867,7 +2760,18 @@
             <w:shd w:val="clear" w:color="auto" w:fill="FFFF00"/>
           </w:tcPr>
           <w:p>
+            <w:pPr>
+              <w:jc w:val="center"/>
+              <w:rPr>
+                <w:b/>
+                <w:bCs/>
+              </w:rPr>
+            </w:pPr>
             <w:r>
+              <w:rPr>
+                <w:b/>
+                <w:bCs/>
+              </w:rPr>
               <w:t>+2</w:t>
             </w:r>
           </w:p>
@@ -1878,7 +2782,18 @@
             <w:shd w:val="clear" w:color="auto" w:fill="FFFF00"/>
           </w:tcPr>
           <w:p>
+            <w:pPr>
+              <w:jc w:val="center"/>
+              <w:rPr>
+                <w:b/>
+                <w:bCs/>
+              </w:rPr>
+            </w:pPr>
             <w:r>
+              <w:rPr>
+                <w:b/>
+                <w:bCs/>
+              </w:rPr>
               <w:t>+2</w:t>
             </w:r>
           </w:p>
@@ -1889,7 +2804,18 @@
             <w:shd w:val="clear" w:color="auto" w:fill="FFFF00"/>
           </w:tcPr>
           <w:p>
+            <w:pPr>
+              <w:jc w:val="center"/>
+              <w:rPr>
+                <w:b/>
+                <w:bCs/>
+              </w:rPr>
+            </w:pPr>
             <w:r>
+              <w:rPr>
+                <w:b/>
+                <w:bCs/>
+              </w:rPr>
               <w:t>+2</w:t>
             </w:r>
           </w:p>
@@ -1934,10 +2860,16 @@
         <w:t xml:space="preserve"> is an effect that removes 3 action points from the target. If you start your turn with 2 levels of </w:t>
       </w:r>
       <w:r>
-        <w:t>entanglement</w:t>
-      </w:r>
-      <w:r>
-        <w:t xml:space="preserve"> you would simply end your turn having lost 6 points. Those 3 action points would be spent on removing yourself from the entangling.</w:t>
+        <w:t>entanglement,</w:t>
+      </w:r>
+      <w:r>
+        <w:t xml:space="preserve"> you </w:t>
+      </w:r>
+      <w:r>
+        <w:t>will</w:t>
+      </w:r>
+      <w:r>
+        <w:t xml:space="preserve"> simply end your turn having lost 6 points. Those 3 action points would be spent on removing yourself from the entangling.</w:t>
       </w:r>
     </w:p>
     <w:p>
@@ -1948,10 +2880,10 @@
         <w:rPr>
           <w:b/>
         </w:rPr>
-        <w:t>Levels</w:t>
-      </w:r>
-      <w:r>
-        <w:t xml:space="preserve"> are achieved either by selecting a class at the beginning of a game, or by choosing to pay to increase your level. You may pay 50 points to become level 1 in another class. To level up any class from 1 to 2 you must pay 100 points. To level up to level 3 in any class you must pay 250 points.</w:t>
+        <w:t>Chests</w:t>
+      </w:r>
+      <w:r>
+        <w:t xml:space="preserve"> when opened the user must roll 1d6 refer to the table below for loot:</w:t>
       </w:r>
     </w:p>
     <w:p>
@@ -1959,20 +2891,6 @@
         <w:ind w:firstLine="720"/>
       </w:pPr>
       <w:r>
-        <w:rPr>
-          <w:b/>
-        </w:rPr>
-        <w:t>Chests</w:t>
-      </w:r>
-      <w:r>
-        <w:t xml:space="preserve"> when opened the user must roll 1d6 refer to the table below for loot:</w:t>
-      </w:r>
-    </w:p>
-    <w:p>
-      <w:pPr>
-        <w:ind w:firstLine="720"/>
-      </w:pPr>
-      <w:r>
         <w:t>1 = +2 attack weapon.</w:t>
       </w:r>
       <w:r>
@@ -2018,7 +2936,15 @@
         <w:ind w:left="720"/>
       </w:pPr>
       <w:r>
-        <w:t>+2 to attack weapons add 2 to the roll of the attacker. If you roll your lowest possible roll your weapon breaks. Weapons do not stack, however you can hold multiple weapons in your bag at once.</w:t>
+        <w:t xml:space="preserve">+2 to attack weapons add 2 to the roll of the attacker. If you roll your lowest possible roll your weapon breaks. Weapons do not </w:t>
+      </w:r>
+      <w:proofErr w:type="gramStart"/>
+      <w:r>
+        <w:t>stack,</w:t>
+      </w:r>
+      <w:proofErr w:type="gramEnd"/>
+      <w:r>
+        <w:t xml:space="preserve"> however you can hold multiple weapons in your bag at once.</w:t>
       </w:r>
     </w:p>
     <w:p>
@@ -2105,7 +3031,21 @@
         <w:ind w:firstLine="720"/>
       </w:pPr>
       <w:r>
-        <w:t xml:space="preserve">A game master's perspective is that of the foes in Frittering. You have the biggest role, as you decide who lives and who dies. A key take away when playing as the game master is to remember that all characters, foes and players alike follow the same rule set. The only change to the players rule set is the addition of points. Foes do not have to follow the points rule, as they are not undead. To prevent </w:t>
+        <w:t xml:space="preserve">A game master's perspective is that of the foes in Frittering. You have the biggest role, as you decide who lives and who dies. A key </w:t>
+      </w:r>
+      <w:proofErr w:type="gramStart"/>
+      <w:r>
+        <w:t>take</w:t>
+      </w:r>
+      <w:proofErr w:type="gramEnd"/>
+      <w:r>
+        <w:t xml:space="preserve"> away when playing as the game master is to remember that all characters, foes and players alike follow the same rule set. The only change to the </w:t>
+      </w:r>
+      <w:r>
+        <w:t>players’</w:t>
+      </w:r>
+      <w:r>
+        <w:t xml:space="preserve"> rule set is the addition of points. Foes do not have to follow the points rule, as they are not undead. To prevent </w:t>
       </w:r>
       <w:r>
         <w:t>unfairness,</w:t>
@@ -2181,7 +3121,21 @@
         <w:t>however,</w:t>
       </w:r>
       <w:r>
-        <w:t xml:space="preserve"> I’ve developed a few steps to ease that process. As a general rule you should use your best hand and manipulate the dungeons to make them more compelling (or possible) for your players. </w:t>
+        <w:t xml:space="preserve"> I’ve developed a few steps to ease that process. </w:t>
+      </w:r>
+      <w:proofErr w:type="gramStart"/>
+      <w:r>
+        <w:t>As a general rule</w:t>
+      </w:r>
+      <w:proofErr w:type="gramEnd"/>
+      <w:r>
+        <w:t xml:space="preserve"> you should use your best </w:t>
+      </w:r>
+      <w:r>
+        <w:t>judgement</w:t>
+      </w:r>
+      <w:r>
+        <w:t xml:space="preserve"> and manipulate the dungeons to make them more compelling (or possible) for your players. </w:t>
       </w:r>
       <w:r>
         <w:t>Again,</w:t>
@@ -2195,7 +3149,23 @@
             <w:color w:val="1155CC"/>
             <w:u w:val="single"/>
           </w:rPr>
-          <w:t>I recommend using tiles similar to these.</w:t>
+          <w:t xml:space="preserve">I recommend using tiles </w:t>
+        </w:r>
+        <w:proofErr w:type="gramStart"/>
+        <w:r>
+          <w:rPr>
+            <w:color w:val="1155CC"/>
+            <w:u w:val="single"/>
+          </w:rPr>
+          <w:t>similar to</w:t>
+        </w:r>
+        <w:proofErr w:type="gramEnd"/>
+        <w:r>
+          <w:rPr>
+            <w:color w:val="1155CC"/>
+            <w:u w:val="single"/>
+          </w:rPr>
+          <w:t xml:space="preserve"> these.</w:t>
         </w:r>
       </w:hyperlink>
     </w:p>
@@ -2207,6 +3177,84 @@
     <w:p>
       <w:pPr>
         <w:spacing w:before="0" w:after="0"/>
+        <w:jc w:val="center"/>
+      </w:pPr>
+      <w:r>
+        <w:rPr>
+          <w:noProof/>
+        </w:rPr>
+        <w:drawing>
+          <wp:inline distT="0" distB="0" distL="0" distR="0" wp14:anchorId="64CC0F71" wp14:editId="7815D16C">
+            <wp:extent cx="2425819" cy="2390775"/>
+            <wp:effectExtent l="0" t="0" r="0" b="0"/>
+            <wp:docPr id="1170174402" name="Picture 2"/>
+            <wp:cNvGraphicFramePr>
+              <a:graphicFrameLocks xmlns:a="http://schemas.openxmlformats.org/drawingml/2006/main" noChangeAspect="1"/>
+            </wp:cNvGraphicFramePr>
+            <a:graphic xmlns:a="http://schemas.openxmlformats.org/drawingml/2006/main">
+              <a:graphicData uri="http://schemas.openxmlformats.org/drawingml/2006/picture">
+                <pic:pic xmlns:pic="http://schemas.openxmlformats.org/drawingml/2006/picture">
+                  <pic:nvPicPr>
+                    <pic:cNvPr id="0" name="Picture 2"/>
+                    <pic:cNvPicPr>
+                      <a:picLocks noChangeAspect="1" noChangeArrowheads="1"/>
+                    </pic:cNvPicPr>
+                  </pic:nvPicPr>
+                  <pic:blipFill>
+                    <a:blip r:embed="rId8" cstate="print">
+                      <a:extLst>
+                        <a:ext uri="{28A0092B-C50C-407E-A947-70E740481C1C}">
+                          <a14:useLocalDpi xmlns:a14="http://schemas.microsoft.com/office/drawing/2010/main" val="0"/>
+                        </a:ext>
+                      </a:extLst>
+                    </a:blip>
+                    <a:srcRect/>
+                    <a:stretch>
+                      <a:fillRect/>
+                    </a:stretch>
+                  </pic:blipFill>
+                  <pic:spPr bwMode="auto">
+                    <a:xfrm>
+                      <a:off x="0" y="0"/>
+                      <a:ext cx="2428323" cy="2393243"/>
+                    </a:xfrm>
+                    <a:prstGeom prst="rect">
+                      <a:avLst/>
+                    </a:prstGeom>
+                    <a:noFill/>
+                    <a:ln>
+                      <a:noFill/>
+                    </a:ln>
+                  </pic:spPr>
+                </pic:pic>
+              </a:graphicData>
+            </a:graphic>
+          </wp:inline>
+        </w:drawing>
+      </w:r>
+    </w:p>
+    <w:p>
+      <w:pPr>
+        <w:spacing w:before="0" w:after="0"/>
+      </w:pPr>
+    </w:p>
+    <w:p>
+      <w:pPr>
+        <w:spacing w:before="0" w:after="0"/>
+      </w:pPr>
+      <w:r>
+        <w:tab/>
+        <w:t>The dry erase aspect is the most important one, personally I do not use textured ones, but rather plain white ones.</w:t>
+      </w:r>
+    </w:p>
+    <w:p>
+      <w:pPr>
+        <w:spacing w:before="0" w:after="0"/>
+      </w:pPr>
+    </w:p>
+    <w:p>
+      <w:pPr>
+        <w:spacing w:before="0" w:after="0"/>
       </w:pPr>
       <w:r>
         <w:tab/>
@@ -2242,7 +3290,19 @@
         <w:ind w:left="720"/>
       </w:pPr>
       <w:r>
-        <w:t>A separation would be the absolute blocks roll minus the neighboring blocks roll. If there is a separation of 1 or less then that room and its neighbor are joined, and there is no wall. If there is a separation of 5 then there is a wall, and no door. Anywhere in between is a wall with a door. Please use your own discretion to make sure that the entire dungeon is traversable.</w:t>
+        <w:t xml:space="preserve">A separation would be the </w:t>
+      </w:r>
+      <w:r>
+        <w:t>[</w:t>
+      </w:r>
+      <w:r>
+        <w:t>absolute</w:t>
+      </w:r>
+      <w:r>
+        <w:t>]</w:t>
+      </w:r>
+      <w:r>
+        <w:t xml:space="preserve"> blocks roll minus the neighboring blocks roll. If there is a separation of 1 or less then that room and its neighbor are joined, and there is no wall. If there is a separation of 5 then there is a wall, and no door. Anywhere in between is a wall with a door. Please use your own discretion to make sure that the entire dungeon is traversable.</w:t>
       </w:r>
     </w:p>
     <w:p>
@@ -2254,6 +3314,7 @@
         <w:rPr>
           <w:b/>
         </w:rPr>
+        <w:lastRenderedPageBreak/>
         <w:t>Step 3.</w:t>
       </w:r>
       <w:r>
@@ -2328,7 +3389,15 @@
       </w:pPr>
       <w:r>
         <w:tab/>
-        <w:t>If your dungeon is not interesting at this point you should go through by hand and manually decide what needs to change in order to make the dungeon more interesting.</w:t>
+        <w:t xml:space="preserve">If your dungeon is not interesting at this point you should go through by hand and manually decide what needs to change </w:t>
+      </w:r>
+      <w:proofErr w:type="gramStart"/>
+      <w:r>
+        <w:t>in order to</w:t>
+      </w:r>
+      <w:proofErr w:type="gramEnd"/>
+      <w:r>
+        <w:t xml:space="preserve"> make the dungeon more interesting.</w:t>
       </w:r>
     </w:p>
     <w:p>
@@ -2368,17 +3437,31 @@
         <w:ind w:firstLine="720"/>
       </w:pPr>
       <w:r>
-        <w:t xml:space="preserve">After 3 dungeon levels the player should be a high enough level to take on a boss. A boss would have 24 total hit points, you may split this by 2 creatures, or a single creature with high hit points. This creature has 6 total </w:t>
+        <w:t xml:space="preserve">After 3 dungeon levels the player should </w:t>
+      </w:r>
+      <w:r>
+        <w:t>be at</w:t>
+      </w:r>
+      <w:r>
+        <w:t xml:space="preserve"> a high enough level to take on a boss. A boss would have 24 total hit points, you may split this by 2 creatures, or a single creature with high hit points. This creature has 6 total </w:t>
       </w:r>
       <w:r>
         <w:t>levels and</w:t>
       </w:r>
       <w:r>
-        <w:t xml:space="preserve"> may be split amongst the classes however you wish. Once the boss has been defeated, </w:t>
-      </w:r>
-      <w:r>
-        <w:lastRenderedPageBreak/>
-        <w:t xml:space="preserve">it’s not uncommon for the players or the game master to feel burned out by the game. You may choose to end the game here by describing as the dungeon collapses around the players. </w:t>
+        <w:t xml:space="preserve"> may be split amongst the classes however you wish. </w:t>
+      </w:r>
+      <w:r>
+        <w:t>If</w:t>
+      </w:r>
+      <w:r>
+        <w:t xml:space="preserve"> the boss has been defeated, it’s not uncommon for the players or the game master to feel burned out by the game. You may choose to end the game here by </w:t>
+      </w:r>
+      <w:r>
+        <w:t>describing</w:t>
+      </w:r>
+      <w:r>
+        <w:t xml:space="preserve"> the dungeon collapses around the players. </w:t>
       </w:r>
       <w:r>
         <w:t>Alternatively,</w:t>

</xml_diff>